<commit_message>
Updated the Requirement/Instruction Document
</commit_message>
<xml_diff>
--- a/firstwebsite/FirstWebsiteInstructions.docx
+++ b/firstwebsite/FirstWebsiteInstructions.docx
@@ -22,6 +22,7 @@
           <w:pgNumType w:fmt="decimal"/>
           <w:formProt w:val="false"/>
           <w:textDirection w:val="lrTb"/>
+          <w:docGrid w:type="default" w:linePitch="240" w:charSpace="4294961151"/>
         </w:sectPr>
       </w:pPr>
     </w:p>
@@ -34,6 +35,8 @@
         <w:rPr>
           <w:rFonts w:ascii="arial;sans;sans-serif" w:hAnsi="arial;sans;sans-serif"/>
           <w:b w:val="false"/>
+          <w:b w:val="false"/>
+          <w:i w:val="false"/>
           <w:i w:val="false"/>
           <w:caps w:val="false"/>
           <w:smallCaps w:val="false"/>
@@ -65,6 +68,8 @@
         <w:rPr>
           <w:rFonts w:ascii="arial;sans;sans-serif" w:hAnsi="arial;sans;sans-serif"/>
           <w:b w:val="false"/>
+          <w:b w:val="false"/>
+          <w:i w:val="false"/>
           <w:i w:val="false"/>
           <w:caps w:val="false"/>
           <w:smallCaps w:val="false"/>
@@ -96,6 +101,8 @@
         <w:rPr>
           <w:rFonts w:ascii="arial;sans;sans-serif" w:hAnsi="arial;sans;sans-serif"/>
           <w:b w:val="false"/>
+          <w:b w:val="false"/>
+          <w:i w:val="false"/>
           <w:i w:val="false"/>
           <w:caps w:val="false"/>
           <w:smallCaps w:val="false"/>
@@ -127,6 +134,8 @@
         <w:rPr>
           <w:rFonts w:ascii="arial;sans;sans-serif" w:hAnsi="arial;sans;sans-serif"/>
           <w:b w:val="false"/>
+          <w:b w:val="false"/>
+          <w:i w:val="false"/>
           <w:i w:val="false"/>
           <w:caps w:val="false"/>
           <w:smallCaps w:val="false"/>
@@ -270,14 +279,189 @@
     </w:p>
     <w:p>
       <w:pPr>
-        <w:sectPr>
-          <w:type w:val="continuous"/>
-          <w:pgSz w:w="12240" w:h="15840"/>
-          <w:pgMar w:left="1134" w:right="1134" w:header="0" w:top="1134" w:footer="0" w:bottom="1134" w:gutter="0"/>
-          <w:formProt w:val="false"/>
-          <w:textDirection w:val="lrTb"/>
-        </w:sectPr>
-      </w:pPr>
+        <w:pStyle w:val="TextBody"/>
+        <w:rPr/>
+      </w:pPr>
+      <w:r>
+        <w:rPr/>
+      </w:r>
+    </w:p>
+    <w:p>
+      <w:pPr>
+        <w:pStyle w:val="Normal"/>
+        <w:rPr/>
+      </w:pPr>
+      <w:bookmarkStart w:id="0" w:name="guide-criteria"/>
+      <w:bookmarkStart w:id="1" w:name="guide-criteria-1"/>
+      <w:bookmarkStart w:id="2" w:name="guide-criteria"/>
+      <w:bookmarkStart w:id="3" w:name="guide-criteria-1"/>
+      <w:bookmarkEnd w:id="2"/>
+      <w:bookmarkEnd w:id="3"/>
+      <w:r>
+        <w:rPr/>
+      </w:r>
+    </w:p>
+    <w:tbl>
+      <w:tblPr>
+        <w:tblW w:w="2624" w:type="dxa"/>
+        <w:jc w:val="left"/>
+        <w:tblInd w:w="28" w:type="dxa"/>
+        <w:tblBorders/>
+        <w:tblCellMar>
+          <w:top w:w="28" w:type="dxa"/>
+          <w:left w:w="28" w:type="dxa"/>
+          <w:bottom w:w="28" w:type="dxa"/>
+          <w:right w:w="28" w:type="dxa"/>
+        </w:tblCellMar>
+      </w:tblPr>
+      <w:tblGrid>
+        <w:gridCol w:w="2624"/>
+      </w:tblGrid>
+      <w:tr>
+        <w:trPr/>
+        <w:tc>
+          <w:tcPr>
+            <w:tcW w:w="2624" w:type="dxa"/>
+            <w:tcBorders/>
+            <w:shd w:fill="auto" w:val="clear"/>
+            <w:vAlign w:val="center"/>
+          </w:tcPr>
+          <w:p>
+            <w:pPr>
+              <w:pStyle w:val="TableContents"/>
+              <w:rPr/>
+            </w:pPr>
+            <w:r>
+              <w:rPr/>
+              <w:t>Clean CSS</w:t>
+            </w:r>
+          </w:p>
+          <w:p>
+            <w:pPr>
+              <w:pStyle w:val="TableContents"/>
+              <w:rPr/>
+            </w:pPr>
+            <w:bookmarkStart w:id="4" w:name="guide-criteria-2"/>
+            <w:bookmarkStart w:id="5" w:name="guide-criteria-2-shortname-cell"/>
+            <w:bookmarkEnd w:id="4"/>
+            <w:bookmarkEnd w:id="5"/>
+            <w:r>
+              <w:rPr/>
+              <w:t>30</w:t>
+            </w:r>
+          </w:p>
+        </w:tc>
+      </w:tr>
+      <w:tr>
+        <w:trPr/>
+        <w:tc>
+          <w:tcPr>
+            <w:tcW w:w="2624" w:type="dxa"/>
+            <w:tcBorders/>
+            <w:shd w:fill="auto" w:val="clear"/>
+            <w:vAlign w:val="center"/>
+          </w:tcPr>
+          <w:p>
+            <w:pPr>
+              <w:pStyle w:val="TableContents"/>
+              <w:rPr/>
+            </w:pPr>
+            <w:r>
+              <w:rPr/>
+              <w:t>HTML pages completed</w:t>
+            </w:r>
+          </w:p>
+          <w:p>
+            <w:pPr>
+              <w:pStyle w:val="TableContents"/>
+              <w:rPr/>
+            </w:pPr>
+            <w:bookmarkStart w:id="6" w:name="guide-criteria-3"/>
+            <w:bookmarkStart w:id="7" w:name="guide-criteria-3-shortname-cell"/>
+            <w:bookmarkEnd w:id="6"/>
+            <w:bookmarkEnd w:id="7"/>
+            <w:r>
+              <w:rPr/>
+              <w:t>30</w:t>
+            </w:r>
+          </w:p>
+        </w:tc>
+      </w:tr>
+      <w:tr>
+        <w:trPr/>
+        <w:tc>
+          <w:tcPr>
+            <w:tcW w:w="2624" w:type="dxa"/>
+            <w:tcBorders/>
+            <w:shd w:fill="auto" w:val="clear"/>
+            <w:vAlign w:val="center"/>
+          </w:tcPr>
+          <w:p>
+            <w:pPr>
+              <w:pStyle w:val="TableContents"/>
+              <w:rPr/>
+            </w:pPr>
+            <w:r>
+              <w:rPr/>
+              <w:t>Working with the grid</w:t>
+            </w:r>
+          </w:p>
+          <w:p>
+            <w:pPr>
+              <w:pStyle w:val="TableContents"/>
+              <w:rPr/>
+            </w:pPr>
+            <w:bookmarkStart w:id="8" w:name="guide-criteria-4"/>
+            <w:bookmarkStart w:id="9" w:name="guide-criteria-4-shortname-cell"/>
+            <w:bookmarkEnd w:id="8"/>
+            <w:bookmarkEnd w:id="9"/>
+            <w:r>
+              <w:rPr/>
+              <w:t>20</w:t>
+            </w:r>
+          </w:p>
+        </w:tc>
+      </w:tr>
+      <w:tr>
+        <w:trPr/>
+        <w:tc>
+          <w:tcPr>
+            <w:tcW w:w="2624" w:type="dxa"/>
+            <w:tcBorders/>
+            <w:shd w:fill="auto" w:val="clear"/>
+            <w:vAlign w:val="center"/>
+          </w:tcPr>
+          <w:p>
+            <w:pPr>
+              <w:pStyle w:val="TableContents"/>
+              <w:rPr/>
+            </w:pPr>
+            <w:r>
+              <w:rPr/>
+              <w:t>Aesthetics and originality</w:t>
+            </w:r>
+          </w:p>
+          <w:p>
+            <w:pPr>
+              <w:pStyle w:val="TableContents"/>
+              <w:rPr/>
+            </w:pPr>
+            <w:r>
+              <w:rPr/>
+              <w:t>20</w:t>
+            </w:r>
+          </w:p>
+        </w:tc>
+      </w:tr>
+    </w:tbl>
+    <w:p>
+      <w:pPr>
+        <w:pStyle w:val="TextBody"/>
+        <w:rPr/>
+      </w:pPr>
+      <w:r>
+        <w:rPr/>
+      </w:r>
     </w:p>
     <w:p>
       <w:pPr>
@@ -292,9 +476,9 @@
       <w:type w:val="continuous"/>
       <w:pgSz w:w="12240" w:h="15840"/>
       <w:pgMar w:left="1134" w:right="1134" w:header="0" w:top="1134" w:footer="0" w:bottom="1134" w:gutter="0"/>
-      <w:pgNumType w:fmt="decimal"/>
       <w:formProt w:val="false"/>
       <w:textDirection w:val="lrTb"/>
+      <w:docGrid w:type="default" w:linePitch="240" w:charSpace="4294961151"/>
     </w:sectPr>
   </w:body>
 </w:document>
@@ -306,15 +490,12 @@
     <w:rPrDefault>
       <w:rPr>
         <w:rFonts w:ascii="Liberation Serif" w:hAnsi="Liberation Serif" w:eastAsia="Noto Sans CJK SC Regular" w:cs="FreeSans"/>
-        <w:sz w:val="24"/>
         <w:szCs w:val="24"/>
         <w:lang w:val="en-US" w:eastAsia="zh-CN" w:bidi="hi-IN"/>
       </w:rPr>
     </w:rPrDefault>
     <w:pPrDefault>
-      <w:pPr>
-        <w:widowControl/>
-      </w:pPr>
+      <w:pPr/>
     </w:pPrDefault>
   </w:docDefaults>
   <w:style w:type="paragraph" w:styleId="Normal">
@@ -322,10 +503,12 @@
     <w:qFormat/>
     <w:pPr>
       <w:widowControl/>
+      <w:bidi w:val="0"/>
+      <w:jc w:val="left"/>
     </w:pPr>
     <w:rPr>
       <w:rFonts w:ascii="Liberation Serif" w:hAnsi="Liberation Serif" w:eastAsia="Noto Sans CJK SC Regular" w:cs="FreeSans"/>
-      <w:color w:val="auto"/>
+      <w:color w:val="00000A"/>
       <w:sz w:val="24"/>
       <w:szCs w:val="24"/>
       <w:lang w:val="en-US" w:eastAsia="zh-CN" w:bidi="hi-IN"/>
@@ -334,11 +517,9 @@
   <w:style w:type="paragraph" w:styleId="Heading2">
     <w:name w:val="Heading 2"/>
     <w:basedOn w:val="Heading"/>
-    <w:next w:val="TextBody"/>
     <w:qFormat/>
     <w:pPr>
       <w:spacing w:before="200" w:after="120"/>
-      <w:outlineLvl w:val="1"/>
       <w:outlineLvl w:val="1"/>
     </w:pPr>
     <w:rPr>
@@ -407,5 +588,19 @@
       <w:rFonts w:cs="FreeSans"/>
     </w:rPr>
   </w:style>
+  <w:style w:type="paragraph" w:styleId="TableContents">
+    <w:name w:val="Table Contents"/>
+    <w:basedOn w:val="Normal"/>
+    <w:qFormat/>
+    <w:pPr/>
+    <w:rPr/>
+  </w:style>
+  <w:style w:type="paragraph" w:styleId="TableHeading">
+    <w:name w:val="Table Heading"/>
+    <w:basedOn w:val="TableContents"/>
+    <w:qFormat/>
+    <w:pPr/>
+    <w:rPr/>
+  </w:style>
 </w:styles>
 </file>
</xml_diff>